<commit_message>
added graph and table for tim sort
</commit_message>
<xml_diff>
--- a/HW4.docx
+++ b/HW4.docx
@@ -49,7 +49,7 @@
       <w:r>
         <w:t xml:space="preserve">Merge Sort: </w:t>
       </w:r>
-      <w:hyperlink r:id="rId4" w:history="1">
+      <w:hyperlink r:id="rId5" w:history="1">
         <w:r>
           <w:rPr>
             <w:rStyle w:val="Hyperlink"/>
@@ -61,7 +61,7 @@
         <w:br/>
         <w:t xml:space="preserve">Insertion Sort: </w:t>
       </w:r>
-      <w:hyperlink r:id="rId5" w:history="1">
+      <w:hyperlink r:id="rId6" w:history="1">
         <w:r>
           <w:rPr>
             <w:rStyle w:val="Hyperlink"/>
@@ -76,7 +76,7 @@
       </w:r>
     </w:p>
     <w:p>
-      <w:hyperlink r:id="rId6" w:history="1">
+      <w:hyperlink r:id="rId7" w:history="1">
         <w:r>
           <w:rPr>
             <w:rStyle w:val="Hyperlink"/>
@@ -297,7 +297,7 @@
             <wp:cNvGraphicFramePr/>
             <a:graphic xmlns:a="http://schemas.openxmlformats.org/drawingml/2006/main">
               <a:graphicData uri="http://schemas.openxmlformats.org/drawingml/2006/chart">
-                <c:chart xmlns:c="http://schemas.openxmlformats.org/drawingml/2006/chart" xmlns:r="http://schemas.openxmlformats.org/officeDocument/2006/relationships" r:id="rId7"/>
+                <c:chart xmlns:c="http://schemas.openxmlformats.org/drawingml/2006/chart" xmlns:r="http://schemas.openxmlformats.org/officeDocument/2006/relationships" r:id="rId8"/>
               </a:graphicData>
             </a:graphic>
             <wp14:sizeRelH relativeFrom="page">
@@ -2504,6 +2504,236 @@
         <w:t>Under the conditions tested, merge sort is faster for unsorted data with length of n &lt; 50, and insertion is faster for unsorted data of length n &gt;= 50.</w:t>
       </w:r>
     </w:p>
+    <w:p>
+      <w:r>
+        <w:br w:type="page"/>
+      </w:r>
+    </w:p>
+    <w:p>
+      <w:pPr>
+        <w:pStyle w:val="Heading2"/>
+      </w:pPr>
+      <w:r>
+        <w:lastRenderedPageBreak/>
+        <w:t>Q2.) Hybrid Sorting</w:t>
+      </w:r>
+    </w:p>
+    <w:p/>
+    <w:p>
+      <w:r>
+        <w:rPr>
+          <w:rStyle w:val="Heading3Char"/>
+        </w:rPr>
+        <w:t>Hypothesis:</w:t>
+      </w:r>
+      <w:r>
+        <w:t xml:space="preserve"> </w:t>
+      </w:r>
+      <w:r>
+        <w:br/>
+        <w:t xml:space="preserve">I believe </w:t>
+      </w:r>
+      <w:r>
+        <w:t xml:space="preserve">Tim Sort will be optimized at partition size k = 50, </w:t>
+      </w:r>
+      <w:proofErr w:type="gramStart"/>
+      <w:r>
+        <w:t>similar to</w:t>
+      </w:r>
+      <w:proofErr w:type="gramEnd"/>
+      <w:r>
+        <w:t xml:space="preserve"> the previous part.</w:t>
+      </w:r>
+    </w:p>
+    <w:p>
+      <w:r>
+        <w:rPr>
+          <w:rStyle w:val="Heading3Char"/>
+        </w:rPr>
+        <w:t>Methods:</w:t>
+      </w:r>
+      <w:r>
+        <w:br/>
+        <w:t>I used the standard Python compiler, and used the following implementations:</w:t>
+      </w:r>
+    </w:p>
+    <w:p>
+      <w:r>
+        <w:t xml:space="preserve">Tim Sort: </w:t>
+      </w:r>
+      <w:r>
+        <w:t>https://www.pythonpool.com/python-timsort/</w:t>
+      </w:r>
+    </w:p>
+    <w:p>
+      <w:r>
+        <w:t>This is the code I wrote used to test the two sorts:</w:t>
+      </w:r>
+    </w:p>
+    <w:p>
+      <w:hyperlink r:id="rId9" w:history="1">
+        <w:r>
+          <w:rPr>
+            <w:rStyle w:val="Hyperlink"/>
+          </w:rPr>
+          <w:t>https://github.com/phil-yu39466/HW4/blob/master/Q1/main.py</w:t>
+        </w:r>
+      </w:hyperlink>
+    </w:p>
+    <w:p>
+      <w:r>
+        <w:t xml:space="preserve">I used the copy, random, and </w:t>
+      </w:r>
+      <w:proofErr w:type="spellStart"/>
+      <w:r>
+        <w:t>timeit</w:t>
+      </w:r>
+      <w:proofErr w:type="spellEnd"/>
+      <w:r>
+        <w:t xml:space="preserve"> libraries in my code. For random, I set a constant seed (43) when generating lists of random integers. This is to ensure that when changing the length of the list, the integers will stay the same for both sorts. For copy, I create a </w:t>
+      </w:r>
+      <w:proofErr w:type="spellStart"/>
+      <w:r>
+        <w:t>deepcopy</w:t>
+      </w:r>
+      <w:proofErr w:type="spellEnd"/>
+      <w:r>
+        <w:t xml:space="preserve"> of the list prior to passing it into the sorts; this is due to how </w:t>
+      </w:r>
+      <w:proofErr w:type="spellStart"/>
+      <w:r>
+        <w:t>timeit</w:t>
+      </w:r>
+      <w:proofErr w:type="spellEnd"/>
+      <w:r>
+        <w:t xml:space="preserve"> works. </w:t>
+      </w:r>
+    </w:p>
+    <w:p>
+      <w:r>
+        <w:t xml:space="preserve">For </w:t>
+      </w:r>
+      <w:proofErr w:type="spellStart"/>
+      <w:r>
+        <w:t>timeit</w:t>
+      </w:r>
+      <w:proofErr w:type="spellEnd"/>
+      <w:r>
+        <w:t xml:space="preserve">, I used </w:t>
+      </w:r>
+      <w:proofErr w:type="spellStart"/>
+      <w:proofErr w:type="gramStart"/>
+      <w:r>
+        <w:t>timeit.repeat</w:t>
+      </w:r>
+      <w:proofErr w:type="spellEnd"/>
+      <w:proofErr w:type="gramEnd"/>
+      <w:r>
+        <w:t xml:space="preserve">. For the parameters: </w:t>
+      </w:r>
+      <w:r>
+        <w:br/>
+        <w:t xml:space="preserve">setup = </w:t>
+      </w:r>
+      <w:proofErr w:type="spellStart"/>
+      <w:r>
+        <w:t>setupCode</w:t>
+      </w:r>
+      <w:proofErr w:type="spellEnd"/>
+      <w:r>
+        <w:t xml:space="preserve">: includes imports for copy and random, implementations for insertion and merge sort, and produces 2 separate, identical lists to be sorted. This code is run once for each </w:t>
+      </w:r>
+      <w:proofErr w:type="spellStart"/>
+      <w:proofErr w:type="gramStart"/>
+      <w:r>
+        <w:t>timeit.repeat</w:t>
+      </w:r>
+      <w:proofErr w:type="spellEnd"/>
+      <w:proofErr w:type="gramEnd"/>
+      <w:r>
+        <w:t xml:space="preserve"> call.</w:t>
+      </w:r>
+      <w:r>
+        <w:br/>
+      </w:r>
+      <w:proofErr w:type="spellStart"/>
+      <w:r>
+        <w:t>stmt</w:t>
+      </w:r>
+      <w:proofErr w:type="spellEnd"/>
+      <w:r>
+        <w:t xml:space="preserve"> = </w:t>
+      </w:r>
+      <w:proofErr w:type="spellStart"/>
+      <w:r>
+        <w:t>insertioncode</w:t>
+      </w:r>
+      <w:proofErr w:type="spellEnd"/>
+      <w:r>
+        <w:t>/</w:t>
+      </w:r>
+      <w:proofErr w:type="spellStart"/>
+      <w:r>
+        <w:t>mergecode</w:t>
+      </w:r>
+      <w:proofErr w:type="spellEnd"/>
+      <w:r>
+        <w:t xml:space="preserve">: create a </w:t>
+      </w:r>
+      <w:proofErr w:type="spellStart"/>
+      <w:r>
+        <w:t>deepcopy</w:t>
+      </w:r>
+      <w:proofErr w:type="spellEnd"/>
+      <w:r>
+        <w:t xml:space="preserve"> of the list to be sorted, which is then passed into the respective sorts. The </w:t>
+      </w:r>
+      <w:proofErr w:type="spellStart"/>
+      <w:r>
+        <w:t>deepcopy</w:t>
+      </w:r>
+      <w:proofErr w:type="spellEnd"/>
+      <w:r>
+        <w:t xml:space="preserve"> is to ensure that it is not sorting an already-sorted list.</w:t>
+      </w:r>
+      <w:r>
+        <w:br/>
+        <w:t xml:space="preserve">number = 10000: number of times to run </w:t>
+      </w:r>
+      <w:proofErr w:type="spellStart"/>
+      <w:r>
+        <w:t>stmt</w:t>
+      </w:r>
+      <w:proofErr w:type="spellEnd"/>
+      <w:r>
+        <w:t xml:space="preserve"> </w:t>
+      </w:r>
+      <w:r>
+        <w:br/>
+        <w:t xml:space="preserve">repeat = 1: number of times to run </w:t>
+      </w:r>
+      <w:proofErr w:type="spellStart"/>
+      <w:proofErr w:type="gramStart"/>
+      <w:r>
+        <w:t>timeit.repeat</w:t>
+      </w:r>
+      <w:proofErr w:type="spellEnd"/>
+      <w:proofErr w:type="gramEnd"/>
+    </w:p>
+    <w:p>
+      <w:r>
+        <w:t xml:space="preserve">I ran the code starting with lists of size n = 5. This runs both insertion sort and merge </w:t>
+      </w:r>
+      <w:proofErr w:type="gramStart"/>
+      <w:r>
+        <w:t>sort, and</w:t>
+      </w:r>
+      <w:proofErr w:type="gramEnd"/>
+      <w:r>
+        <w:t xml:space="preserve"> returns the time (in seconds) to takes to sort the list. I repeat this process, changing the size of the list when creating them, incrementing by 5, up to 100. </w:t>
+      </w:r>
+    </w:p>
+    <w:p/>
     <w:sectPr>
       <w:pgSz w:w="12240" w:h="15840"/>
       <w:pgMar w:top="1440" w:right="1440" w:bottom="1440" w:left="1440" w:header="720" w:footer="720" w:gutter="0"/>
@@ -2912,6 +3142,7 @@
   <w:style w:type="paragraph" w:default="1" w:styleId="Normal">
     <w:name w:val="Normal"/>
     <w:qFormat/>
+    <w:rsid w:val="00606EAF"/>
   </w:style>
   <w:style w:type="paragraph" w:styleId="Heading1">
     <w:name w:val="heading 1"/>
@@ -2981,6 +3212,7 @@
   <w:style w:type="character" w:default="1" w:styleId="DefaultParagraphFont">
     <w:name w:val="Default Paragraph Font"/>
     <w:uiPriority w:val="1"/>
+    <w:semiHidden/>
     <w:unhideWhenUsed/>
   </w:style>
   <w:style w:type="table" w:default="1" w:styleId="TableNormal">
@@ -4688,4 +4920,16 @@
     </a:ext>
   </a:extLst>
 </a:theme>
+</file>
+
+<file path=customXml/item1.xml><?xml version="1.0" encoding="utf-8"?>
+<b:Sources xmlns:b="http://schemas.openxmlformats.org/officeDocument/2006/bibliography" xmlns="http://schemas.openxmlformats.org/officeDocument/2006/bibliography" SelectedStyle="\APASixthEditionOfficeOnline.xsl" StyleName="APA" Version="6"/>
+</file>
+
+<file path=customXml/itemProps1.xml><?xml version="1.0" encoding="utf-8"?>
+<ds:datastoreItem xmlns:ds="http://schemas.openxmlformats.org/officeDocument/2006/customXml" ds:itemID="{413D7FDE-9DE8-4D6E-BBF6-85BC5C21E237}">
+  <ds:schemaRefs>
+    <ds:schemaRef ds:uri="http://schemas.openxmlformats.org/officeDocument/2006/bibliography"/>
+  </ds:schemaRefs>
+</ds:datastoreItem>
 </file>
</xml_diff>